<commit_message>
update how to play en start land posts plaatsen
</commit_message>
<xml_diff>
--- a/Documents/early access/How to play.docx
+++ b/Documents/early access/How to play.docx
@@ -35,7 +35,27 @@
         <w:rPr>
           <w:lang w:val="en-US"/>
         </w:rPr>
-        <w:t>The game will start in the park where you can walk around and talk with an NPC. In the park is also a church. Walking through the door will bring you into the indoor scene where it is also possible to talk with the priest. Small objects laying around in the church and outdoors on the ground can be picked up.</w:t>
+        <w:t xml:space="preserve">The game will start in </w:t>
+      </w:r>
+      <w:r>
+        <w:rPr>
+          <w:lang w:val="en-US"/>
+        </w:rPr>
+        <w:t>a hotel room (the murder scene). You can exit the room and walk around in the city. In the center of the cit</w:t>
+      </w:r>
+      <w:bookmarkStart w:id="0" w:name="_GoBack"/>
+      <w:bookmarkEnd w:id="0"/>
+      <w:r>
+        <w:rPr>
+          <w:lang w:val="en-US"/>
+        </w:rPr>
+        <w:t>y is a</w:t>
+      </w:r>
+      <w:r>
+        <w:rPr>
+          <w:lang w:val="en-US"/>
+        </w:rPr>
+        <w:t xml:space="preserve"> park where you can walk around and talk with an NPC. In the park is also a church. Walking through the door will bring you into the indoor scene where it is also possible to talk with the priest. Small objects laying around in the church and outdoors on the ground can be picked up.</w:t>
       </w:r>
     </w:p>
     <w:p>
@@ -133,8 +153,42 @@
         </w:rPr>
         <w:t>Walk through church door to get inside the church.</w:t>
       </w:r>
-      <w:bookmarkStart w:id="0" w:name="_GoBack"/>
-      <w:bookmarkEnd w:id="0"/>
+    </w:p>
+    <w:p>
+      <w:pPr>
+        <w:pStyle w:val="Geenafstand"/>
+        <w:numPr>
+          <w:ilvl w:val="0"/>
+          <w:numId w:val="1"/>
+        </w:numPr>
+        <w:rPr>
+          <w:lang w:val="en-US"/>
+        </w:rPr>
+      </w:pPr>
+      <w:r>
+        <w:rPr>
+          <w:lang w:val="en-US"/>
+        </w:rPr>
+        <w:t>Press esc to pause the game (from here you can quit or resume)</w:t>
+      </w:r>
+    </w:p>
+    <w:p>
+      <w:pPr>
+        <w:pStyle w:val="Geenafstand"/>
+        <w:numPr>
+          <w:ilvl w:val="0"/>
+          <w:numId w:val="1"/>
+        </w:numPr>
+        <w:rPr>
+          <w:lang w:val="en-US"/>
+        </w:rPr>
+      </w:pPr>
+      <w:r>
+        <w:rPr>
+          <w:lang w:val="en-US"/>
+        </w:rPr>
+        <w:t>Press ‘e’ to see a list of all evidence you have collected so far</w:t>
+      </w:r>
     </w:p>
     <w:sectPr>
       <w:pgSz w:w="11906" w:h="16838"/>

</xml_diff>

<commit_message>
street lights horizontal streets placed + update how to play
</commit_message>
<xml_diff>
--- a/Documents/early access/How to play.docx
+++ b/Documents/early access/How to play.docx
@@ -41,7 +41,7 @@
         <w:rPr>
           <w:lang w:val="en-US"/>
         </w:rPr>
-        <w:t>a hotel room (the murder scene). You can exit the room and walk around in the city. In the center of the cit</w:t>
+        <w:t xml:space="preserve">the </w:t>
       </w:r>
       <w:bookmarkStart w:id="0" w:name="_GoBack"/>
       <w:bookmarkEnd w:id="0"/>
@@ -49,13 +49,7 @@
         <w:rPr>
           <w:lang w:val="en-US"/>
         </w:rPr>
-        <w:t>y is a</w:t>
-      </w:r>
-      <w:r>
-        <w:rPr>
-          <w:lang w:val="en-US"/>
-        </w:rPr>
-        <w:t xml:space="preserve"> park where you can walk around and talk with an NPC. In the park is also a church. Walking through the door will bring you into the indoor scene where it is also possible to talk with the priest. Small objects laying around in the church and outdoors on the ground can be picked up.</w:t>
+        <w:t>park where you can walk around and talk with an NPC. In the park is also a church. Walking through the door will bring you into the indoor scene where it is also possible to talk with the priest. Small objects laying around in the church and outdoors on the ground can be picked up.</w:t>
       </w:r>
     </w:p>
     <w:p>

</xml_diff>

<commit_message>
Player can talk using <TALK>WHAT TO SAY</TALK> if it's a child of PLAYER.
</commit_message>
<xml_diff>
--- a/Documents/early access/How to play.docx
+++ b/Documents/early access/How to play.docx
@@ -43,13 +43,124 @@
         </w:rPr>
         <w:t xml:space="preserve">the </w:t>
       </w:r>
+      <w:r>
+        <w:rPr>
+          <w:lang w:val="en-US"/>
+        </w:rPr>
+        <w:t>park where you can walk around and talk with an NPC. In the park is also a church. Walking through the door will bring you into the indoor scene where it is also possible to talk with the priest. Small objects laying around in the church and outdoors on the ground can be picked up.</w:t>
+      </w:r>
+    </w:p>
+    <w:p>
+      <w:pPr>
+        <w:pStyle w:val="Geenafstand"/>
+        <w:rPr>
+          <w:lang w:val="en-US"/>
+        </w:rPr>
+      </w:pPr>
+    </w:p>
+    <w:p>
+      <w:pPr>
+        <w:pStyle w:val="Geenafstand"/>
+        <w:rPr>
+          <w:b/>
+          <w:lang w:val="en-US"/>
+        </w:rPr>
+      </w:pPr>
+      <w:r>
+        <w:rPr>
+          <w:b/>
+          <w:lang w:val="en-US"/>
+        </w:rPr>
+        <w:t>Known bugs:</w:t>
+      </w:r>
+    </w:p>
+    <w:p>
+      <w:pPr>
+        <w:pStyle w:val="Geenafstand"/>
+        <w:rPr>
+          <w:b/>
+          <w:lang w:val="en-US"/>
+        </w:rPr>
+      </w:pPr>
+    </w:p>
+    <w:p>
+      <w:pPr>
+        <w:pStyle w:val="Geenafstand"/>
+        <w:numPr>
+          <w:ilvl w:val="0"/>
+          <w:numId w:val="2"/>
+        </w:numPr>
+        <w:rPr>
+          <w:lang w:val="en-US"/>
+        </w:rPr>
+      </w:pPr>
+      <w:r>
+        <w:rPr>
+          <w:lang w:val="en-US"/>
+        </w:rPr>
+        <w:t>Sometimes options are</w:t>
+      </w:r>
       <w:bookmarkStart w:id="0" w:name="_GoBack"/>
       <w:bookmarkEnd w:id="0"/>
       <w:r>
         <w:rPr>
           <w:lang w:val="en-US"/>
         </w:rPr>
-        <w:t>park where you can walk around and talk with an NPC. In the park is also a church. Walking through the door will bring you into the indoor scene where it is also possible to talk with the priest. Small objects laying around in the church and outdoors on the ground can be picked up.</w:t>
+        <w:t xml:space="preserve"> not shown</w:t>
+      </w:r>
+    </w:p>
+    <w:p>
+      <w:pPr>
+        <w:pStyle w:val="Geenafstand"/>
+        <w:numPr>
+          <w:ilvl w:val="0"/>
+          <w:numId w:val="2"/>
+        </w:numPr>
+        <w:rPr>
+          <w:lang w:val="en-US"/>
+        </w:rPr>
+      </w:pPr>
+      <w:r>
+        <w:rPr>
+          <w:lang w:val="en-US"/>
+        </w:rPr>
+        <w:t>Long loading time</w:t>
+      </w:r>
+    </w:p>
+    <w:p>
+      <w:pPr>
+        <w:pStyle w:val="Geenafstand"/>
+        <w:numPr>
+          <w:ilvl w:val="0"/>
+          <w:numId w:val="2"/>
+        </w:numPr>
+        <w:rPr>
+          <w:lang w:val="en-US"/>
+        </w:rPr>
+      </w:pPr>
+      <w:r>
+        <w:rPr>
+          <w:lang w:val="en-US"/>
+        </w:rPr>
+        <w:t>Evidence list is not filled correctly</w:t>
+      </w:r>
+    </w:p>
+    <w:p>
+      <w:pPr>
+        <w:pStyle w:val="Geenafstand"/>
+        <w:numPr>
+          <w:ilvl w:val="0"/>
+          <w:numId w:val="2"/>
+        </w:numPr>
+        <w:rPr>
+          <w:lang w:val="en-US"/>
+        </w:rPr>
+      </w:pPr>
+      <w:r>
+        <w:rPr>
+          <w:lang w:val="en-US"/>
+        </w:rPr>
+        <w:t>UI scaling. 1920x1080 is recommended.</w:t>
       </w:r>
     </w:p>
     <w:p>
@@ -309,8 +420,124 @@
       </w:rPr>
     </w:lvl>
   </w:abstractNum>
+  <w:abstractNum w:abstractNumId="1">
+    <w:nsid w:val="5415008F"/>
+    <w:multiLevelType w:val="hybridMultilevel"/>
+    <w:tmpl w:val="393AC824"/>
+    <w:lvl w:ilvl="0" w:tplc="04130001">
+      <w:start w:val="1"/>
+      <w:numFmt w:val="bullet"/>
+      <w:lvlText w:val=""/>
+      <w:lvlJc w:val="left"/>
+      <w:pPr>
+        <w:ind w:left="720" w:hanging="360"/>
+      </w:pPr>
+      <w:rPr>
+        <w:rFonts w:ascii="Symbol" w:hAnsi="Symbol" w:hint="default"/>
+      </w:rPr>
+    </w:lvl>
+    <w:lvl w:ilvl="1" w:tplc="04130003" w:tentative="1">
+      <w:start w:val="1"/>
+      <w:numFmt w:val="bullet"/>
+      <w:lvlText w:val="o"/>
+      <w:lvlJc w:val="left"/>
+      <w:pPr>
+        <w:ind w:left="1440" w:hanging="360"/>
+      </w:pPr>
+      <w:rPr>
+        <w:rFonts w:ascii="Courier New" w:hAnsi="Courier New" w:cs="Courier New" w:hint="default"/>
+      </w:rPr>
+    </w:lvl>
+    <w:lvl w:ilvl="2" w:tplc="04130005" w:tentative="1">
+      <w:start w:val="1"/>
+      <w:numFmt w:val="bullet"/>
+      <w:lvlText w:val=""/>
+      <w:lvlJc w:val="left"/>
+      <w:pPr>
+        <w:ind w:left="2160" w:hanging="360"/>
+      </w:pPr>
+      <w:rPr>
+        <w:rFonts w:ascii="Wingdings" w:hAnsi="Wingdings" w:hint="default"/>
+      </w:rPr>
+    </w:lvl>
+    <w:lvl w:ilvl="3" w:tplc="04130001" w:tentative="1">
+      <w:start w:val="1"/>
+      <w:numFmt w:val="bullet"/>
+      <w:lvlText w:val=""/>
+      <w:lvlJc w:val="left"/>
+      <w:pPr>
+        <w:ind w:left="2880" w:hanging="360"/>
+      </w:pPr>
+      <w:rPr>
+        <w:rFonts w:ascii="Symbol" w:hAnsi="Symbol" w:hint="default"/>
+      </w:rPr>
+    </w:lvl>
+    <w:lvl w:ilvl="4" w:tplc="04130003" w:tentative="1">
+      <w:start w:val="1"/>
+      <w:numFmt w:val="bullet"/>
+      <w:lvlText w:val="o"/>
+      <w:lvlJc w:val="left"/>
+      <w:pPr>
+        <w:ind w:left="3600" w:hanging="360"/>
+      </w:pPr>
+      <w:rPr>
+        <w:rFonts w:ascii="Courier New" w:hAnsi="Courier New" w:cs="Courier New" w:hint="default"/>
+      </w:rPr>
+    </w:lvl>
+    <w:lvl w:ilvl="5" w:tplc="04130005" w:tentative="1">
+      <w:start w:val="1"/>
+      <w:numFmt w:val="bullet"/>
+      <w:lvlText w:val=""/>
+      <w:lvlJc w:val="left"/>
+      <w:pPr>
+        <w:ind w:left="4320" w:hanging="360"/>
+      </w:pPr>
+      <w:rPr>
+        <w:rFonts w:ascii="Wingdings" w:hAnsi="Wingdings" w:hint="default"/>
+      </w:rPr>
+    </w:lvl>
+    <w:lvl w:ilvl="6" w:tplc="04130001" w:tentative="1">
+      <w:start w:val="1"/>
+      <w:numFmt w:val="bullet"/>
+      <w:lvlText w:val=""/>
+      <w:lvlJc w:val="left"/>
+      <w:pPr>
+        <w:ind w:left="5040" w:hanging="360"/>
+      </w:pPr>
+      <w:rPr>
+        <w:rFonts w:ascii="Symbol" w:hAnsi="Symbol" w:hint="default"/>
+      </w:rPr>
+    </w:lvl>
+    <w:lvl w:ilvl="7" w:tplc="04130003" w:tentative="1">
+      <w:start w:val="1"/>
+      <w:numFmt w:val="bullet"/>
+      <w:lvlText w:val="o"/>
+      <w:lvlJc w:val="left"/>
+      <w:pPr>
+        <w:ind w:left="5760" w:hanging="360"/>
+      </w:pPr>
+      <w:rPr>
+        <w:rFonts w:ascii="Courier New" w:hAnsi="Courier New" w:cs="Courier New" w:hint="default"/>
+      </w:rPr>
+    </w:lvl>
+    <w:lvl w:ilvl="8" w:tplc="04130005" w:tentative="1">
+      <w:start w:val="1"/>
+      <w:numFmt w:val="bullet"/>
+      <w:lvlText w:val=""/>
+      <w:lvlJc w:val="left"/>
+      <w:pPr>
+        <w:ind w:left="6480" w:hanging="360"/>
+      </w:pPr>
+      <w:rPr>
+        <w:rFonts w:ascii="Wingdings" w:hAnsi="Wingdings" w:hint="default"/>
+      </w:rPr>
+    </w:lvl>
+  </w:abstractNum>
   <w:num w:numId="1">
     <w:abstractNumId w:val="0"/>
+  </w:num>
+  <w:num w:numId="2">
+    <w:abstractNumId w:val="1"/>
   </w:num>
 </w:numbering>
 </file>

</xml_diff>